<commit_message>
Revisión final editor pendiente motores M
Revisión final del guion, queda pendiente actualización de motores M
</commit_message>
<xml_diff>
--- a/fuentes/contenidos/grado03/guion04/CN_03_04_CO_REC10.docx
+++ b/fuentes/contenidos/grado03/guion04/CN_03_04_CO_REC10.docx
@@ -219,8 +219,6 @@
         </w:rPr>
         <w:t>Clasificación de l</w:t>
       </w:r>
-      <w:bookmarkStart w:id="0" w:name="_GoBack"/>
-      <w:bookmarkEnd w:id="0"/>
       <w:r>
         <w:rPr>
           <w:rFonts w:ascii="Arial" w:hAnsi="Arial"/>
@@ -2087,7 +2085,36 @@
           <w:szCs w:val="18"/>
           <w:lang w:val="es-ES_tradnl"/>
         </w:rPr>
-        <w:t>Acuda a los conocimientos previos adquiridos por los alumnos -durante su vida cotidiana, en este curso o en cursos anteriores -  sobre los recursos naturales.  Hágales las siguientes preguntas:</w:t>
+        <w:t xml:space="preserve">Acuda a los conocimientos previos adquiridos por los alumnos -durante su vida cotidiana, en este curso o en cursos anteriores -  sobre </w:t>
+      </w:r>
+      <w:r>
+        <w:rPr>
+          <w:rFonts w:ascii="Arial" w:hAnsi="Arial"/>
+          <w:sz w:val="18"/>
+          <w:szCs w:val="18"/>
+          <w:lang w:val="es-ES_tradnl"/>
+        </w:rPr>
+        <w:t xml:space="preserve">los recursos naturales.  </w:t>
+      </w:r>
+      <w:proofErr w:type="spellStart"/>
+      <w:r>
+        <w:rPr>
+          <w:rFonts w:ascii="Arial" w:hAnsi="Arial"/>
+          <w:sz w:val="18"/>
+          <w:szCs w:val="18"/>
+          <w:lang w:val="es-ES_tradnl"/>
+        </w:rPr>
+        <w:t>Hága</w:t>
+      </w:r>
+      <w:proofErr w:type="spellEnd"/>
+      <w:r>
+        <w:rPr>
+          <w:rFonts w:ascii="Arial" w:hAnsi="Arial"/>
+          <w:sz w:val="18"/>
+          <w:szCs w:val="18"/>
+          <w:lang w:val="es-ES_tradnl"/>
+        </w:rPr>
+        <w:t xml:space="preserve"> las siguientes preguntas:</w:t>
       </w:r>
     </w:p>
     <w:p>
@@ -3090,11 +3117,23 @@
             <w:rFonts w:ascii="Arial" w:eastAsia="Times New Roman" w:hAnsi="Arial" w:cs="Arial"/>
             <w:sz w:val="18"/>
             <w:szCs w:val="18"/>
+            <w:u w:val="none"/>
             <w:lang w:val="es-CO" w:eastAsia="es-CO"/>
           </w:rPr>
           <w:t>[VER]</w:t>
         </w:r>
       </w:hyperlink>
+      <w:r>
+        <w:rPr>
+          <w:rStyle w:val="Hipervnculo"/>
+          <w:rFonts w:ascii="Arial" w:eastAsia="Times New Roman" w:hAnsi="Arial" w:cs="Arial"/>
+          <w:sz w:val="18"/>
+          <w:szCs w:val="18"/>
+          <w:u w:val="none"/>
+          <w:lang w:val="es-CO" w:eastAsia="es-CO"/>
+        </w:rPr>
+        <w:t>.</w:t>
+      </w:r>
     </w:p>
     <w:p>
       <w:pPr>
@@ -3755,7 +3794,25 @@
           <w:szCs w:val="18"/>
           <w:lang w:val="es-ES_tradnl"/>
         </w:rPr>
-        <w:t>REC20</w:t>
+        <w:t>REC</w:t>
+      </w:r>
+      <w:r>
+        <w:rPr>
+          <w:rFonts w:ascii="Arial" w:hAnsi="Arial" w:cs="Arial"/>
+          <w:sz w:val="18"/>
+          <w:szCs w:val="18"/>
+          <w:lang w:val="es-ES_tradnl"/>
+        </w:rPr>
+        <w:t>1</w:t>
+      </w:r>
+      <w:r>
+        <w:rPr>
+          <w:rFonts w:ascii="Arial" w:hAnsi="Arial" w:cs="Arial"/>
+          <w:sz w:val="18"/>
+          <w:szCs w:val="18"/>
+          <w:lang w:val="es-ES_tradnl"/>
+        </w:rPr>
+        <w:t>0</w:t>
       </w:r>
       <w:r>
         <w:rPr>
@@ -4019,9 +4076,6 @@
               <w:lang w:val="es-ES_tradnl"/>
             </w:rPr>
             <w:id w:val="1302261962"/>
-            <w:placeholder>
-              <w:docPart w:val="DefaultPlaceholder_1081868575"/>
-            </w:placeholder>
             <w:comboBox>
               <w:listItem w:displayText="LeftTop" w:value="LeftTop"/>
               <w:listItem w:displayText="CenterTop" w:value="CenterTop"/>
@@ -4937,7 +4991,25 @@
           <w:szCs w:val="18"/>
           <w:lang w:val="es-ES_tradnl"/>
         </w:rPr>
-        <w:t>REC20</w:t>
+        <w:t>REC</w:t>
+      </w:r>
+      <w:r>
+        <w:rPr>
+          <w:rFonts w:ascii="Arial" w:hAnsi="Arial" w:cs="Arial"/>
+          <w:sz w:val="18"/>
+          <w:szCs w:val="18"/>
+          <w:lang w:val="es-ES_tradnl"/>
+        </w:rPr>
+        <w:t>1</w:t>
+      </w:r>
+      <w:r>
+        <w:rPr>
+          <w:rFonts w:ascii="Arial" w:hAnsi="Arial" w:cs="Arial"/>
+          <w:sz w:val="18"/>
+          <w:szCs w:val="18"/>
+          <w:lang w:val="es-ES_tradnl"/>
+        </w:rPr>
+        <w:t>0</w:t>
       </w:r>
       <w:r>
         <w:rPr>
@@ -6186,7 +6258,16 @@
           <w:szCs w:val="18"/>
           <w:lang w:val="es-ES_tradnl"/>
         </w:rPr>
-        <w:t>REC20</w:t>
+        <w:t>REC1</w:t>
+      </w:r>
+      <w:r>
+        <w:rPr>
+          <w:rFonts w:ascii="Arial" w:hAnsi="Arial" w:cs="Arial"/>
+          <w:sz w:val="18"/>
+          <w:szCs w:val="18"/>
+          <w:lang w:val="es-ES_tradnl"/>
+        </w:rPr>
+        <w:t>0</w:t>
       </w:r>
       <w:r>
         <w:rPr>
@@ -6457,15 +6538,6 @@
                 <w:lang w:val="es-ES_tradnl"/>
               </w:rPr>
               <w:t>.</w:t>
-            </w:r>
-            <w:r>
-              <w:rPr>
-                <w:rFonts w:ascii="Arial" w:hAnsi="Arial" w:cs="Arial"/>
-                <w:sz w:val="18"/>
-                <w:szCs w:val="18"/>
-                <w:lang w:val="es-ES_tradnl"/>
-              </w:rPr>
-              <w:t xml:space="preserve"> </w:t>
             </w:r>
           </w:p>
         </w:tc>
@@ -7391,7 +7463,16 @@
           <w:szCs w:val="18"/>
           <w:lang w:val="es-ES_tradnl"/>
         </w:rPr>
-        <w:t>REC20</w:t>
+        <w:t>REC1</w:t>
+      </w:r>
+      <w:r>
+        <w:rPr>
+          <w:rFonts w:ascii="Arial" w:hAnsi="Arial" w:cs="Arial"/>
+          <w:sz w:val="18"/>
+          <w:szCs w:val="18"/>
+          <w:lang w:val="es-ES_tradnl"/>
+        </w:rPr>
+        <w:t>0</w:t>
       </w:r>
       <w:r>
         <w:rPr>
@@ -7653,15 +7734,6 @@
                 <w:lang w:val="es-ES_tradnl"/>
               </w:rPr>
               <w:t>ecursos naturales inagotables</w:t>
-            </w:r>
-            <w:r>
-              <w:rPr>
-                <w:rFonts w:ascii="Arial" w:hAnsi="Arial" w:cs="Arial"/>
-                <w:sz w:val="18"/>
-                <w:szCs w:val="18"/>
-                <w:lang w:val="es-ES_tradnl"/>
-              </w:rPr>
-              <w:t>.</w:t>
             </w:r>
           </w:p>
         </w:tc>
@@ -8576,7 +8648,27 @@
           <w:szCs w:val="18"/>
           <w:lang w:val="es-ES_tradnl"/>
         </w:rPr>
-        <w:t>REC20</w:t>
+        <w:t>REC</w:t>
+      </w:r>
+      <w:r>
+        <w:rPr>
+          <w:rFonts w:ascii="Arial" w:hAnsi="Arial" w:cs="Arial"/>
+          <w:sz w:val="18"/>
+          <w:szCs w:val="18"/>
+          <w:lang w:val="es-ES_tradnl"/>
+        </w:rPr>
+        <w:t>1</w:t>
+      </w:r>
+      <w:bookmarkStart w:id="0" w:name="_GoBack"/>
+      <w:bookmarkEnd w:id="0"/>
+      <w:r>
+        <w:rPr>
+          <w:rFonts w:ascii="Arial" w:hAnsi="Arial" w:cs="Arial"/>
+          <w:sz w:val="18"/>
+          <w:szCs w:val="18"/>
+          <w:lang w:val="es-ES_tradnl"/>
+        </w:rPr>
+        <w:t>0</w:t>
       </w:r>
       <w:r>
         <w:rPr>
@@ -8837,15 +8929,6 @@
                 <w:lang w:val="es-ES_tradnl"/>
               </w:rPr>
               <w:t>ecursos naturales no renovables</w:t>
-            </w:r>
-            <w:r>
-              <w:rPr>
-                <w:rFonts w:ascii="Arial" w:hAnsi="Arial" w:cs="Arial"/>
-                <w:sz w:val="18"/>
-                <w:szCs w:val="18"/>
-                <w:lang w:val="es-ES_tradnl"/>
-              </w:rPr>
-              <w:t>.</w:t>
             </w:r>
           </w:p>
         </w:tc>
@@ -10367,1055 +10450,6 @@
     <w:unhideWhenUsed/>
   </w:style>
 </w:styles>
-</file>
-
-<file path=word/glossary/document.xml><?xml version="1.0" encoding="utf-8"?>
-<w:glossaryDocument xmlns:wpc="http://schemas.microsoft.com/office/word/2010/wordprocessingCanvas" xmlns:mc="http://schemas.openxmlformats.org/markup-compatibility/2006" xmlns:o="urn:schemas-microsoft-com:office:office" xmlns:r="http://schemas.openxmlformats.org/officeDocument/2006/relationships" xmlns:m="http://schemas.openxmlformats.org/officeDocument/2006/math" xmlns:v="urn:schemas-microsoft-com:vml" xmlns:wp14="http://schemas.microsoft.com/office/word/2010/wordprocessingDrawing" xmlns:wp="http://schemas.openxmlformats.org/drawingml/2006/wordprocessingDrawing" xmlns:w10="urn:schemas-microsoft-com:office:word" xmlns:w="http://schemas.openxmlformats.org/wordprocessingml/2006/main" xmlns:w14="http://schemas.microsoft.com/office/word/2010/wordml" xmlns:wpg="http://schemas.microsoft.com/office/word/2010/wordprocessingGroup" xmlns:wpi="http://schemas.microsoft.com/office/word/2010/wordprocessingInk" xmlns:wne="http://schemas.microsoft.com/office/word/2006/wordml" xmlns:wps="http://schemas.microsoft.com/office/word/2010/wordprocessingShape" mc:Ignorable="w14 wp14"/>
-</file>
-
-<file path=word/glossary/fontTable.xml><?xml version="1.0" encoding="utf-8"?>
-<w:fonts xmlns:mc="http://schemas.openxmlformats.org/markup-compatibility/2006" xmlns:r="http://schemas.openxmlformats.org/officeDocument/2006/relationships" xmlns:w="http://schemas.openxmlformats.org/wordprocessingml/2006/main" xmlns:w14="http://schemas.microsoft.com/office/word/2010/wordml" mc:Ignorable="w14">
-  <w:font w:name="Symbol">
-    <w:panose1 w:val="05050102010706020507"/>
-    <w:charset w:val="02"/>
-    <w:family w:val="roman"/>
-    <w:pitch w:val="variable"/>
-    <w:sig w:usb0="00000000" w:usb1="10000000" w:usb2="00000000" w:usb3="00000000" w:csb0="80000000" w:csb1="00000000"/>
-  </w:font>
-  <w:font w:name="Times New Roman">
-    <w:panose1 w:val="02020603050405020304"/>
-    <w:charset w:val="00"/>
-    <w:family w:val="roman"/>
-    <w:pitch w:val="variable"/>
-    <w:sig w:usb0="E0002AFF" w:usb1="C0007841" w:usb2="00000009" w:usb3="00000000" w:csb0="000001FF" w:csb1="00000000"/>
-  </w:font>
-  <w:font w:name="Courier New">
-    <w:panose1 w:val="02070309020205020404"/>
-    <w:charset w:val="00"/>
-    <w:family w:val="modern"/>
-    <w:pitch w:val="fixed"/>
-    <w:sig w:usb0="E0002AFF" w:usb1="C0007843" w:usb2="00000009" w:usb3="00000000" w:csb0="000001FF" w:csb1="00000000"/>
-  </w:font>
-  <w:font w:name="Wingdings">
-    <w:panose1 w:val="05000000000000000000"/>
-    <w:charset w:val="02"/>
-    <w:family w:val="auto"/>
-    <w:pitch w:val="variable"/>
-    <w:sig w:usb0="00000000" w:usb1="10000000" w:usb2="00000000" w:usb3="00000000" w:csb0="80000000" w:csb1="00000000"/>
-  </w:font>
-  <w:font w:name="Cambria">
-    <w:panose1 w:val="02040503050406030204"/>
-    <w:charset w:val="00"/>
-    <w:family w:val="roman"/>
-    <w:pitch w:val="variable"/>
-    <w:sig w:usb0="E00002FF" w:usb1="400004FF" w:usb2="00000000" w:usb3="00000000" w:csb0="0000019F" w:csb1="00000000"/>
-  </w:font>
-  <w:font w:name="Tahoma">
-    <w:panose1 w:val="020B0604030504040204"/>
-    <w:charset w:val="00"/>
-    <w:family w:val="swiss"/>
-    <w:notTrueType/>
-    <w:pitch w:val="variable"/>
-    <w:sig w:usb0="00000003" w:usb1="00000000" w:usb2="00000000" w:usb3="00000000" w:csb0="00000001" w:csb1="00000000"/>
-  </w:font>
-  <w:font w:name="Calibri">
-    <w:panose1 w:val="020F0502020204030204"/>
-    <w:charset w:val="00"/>
-    <w:family w:val="swiss"/>
-    <w:pitch w:val="variable"/>
-    <w:sig w:usb0="E00002FF" w:usb1="4000ACFF" w:usb2="00000001" w:usb3="00000000" w:csb0="0000019F" w:csb1="00000000"/>
-  </w:font>
-  <w:font w:name="Arial">
-    <w:panose1 w:val="020B0604020202020204"/>
-    <w:charset w:val="00"/>
-    <w:family w:val="swiss"/>
-    <w:pitch w:val="variable"/>
-    <w:sig w:usb0="E0002AFF" w:usb1="C0007843" w:usb2="00000009" w:usb3="00000000" w:csb0="000001FF" w:csb1="00000000"/>
-  </w:font>
-  <w:font w:name="MS Gothic">
-    <w:altName w:val="ＭＳ ゴシック"/>
-    <w:panose1 w:val="020B0609070205080204"/>
-    <w:charset w:val="80"/>
-    <w:family w:val="modern"/>
-    <w:pitch w:val="fixed"/>
-    <w:sig w:usb0="E00002FF" w:usb1="6AC7FDFB" w:usb2="00000012" w:usb3="00000000" w:csb0="0002009F" w:csb1="00000000"/>
-  </w:font>
-</w:fonts>
-</file>
-
-<file path=word/glossary/settings.xml><?xml version="1.0" encoding="utf-8"?>
-<w:settings xmlns:mc="http://schemas.openxmlformats.org/markup-compatibility/2006" xmlns:o="urn:schemas-microsoft-com:office:office" xmlns:r="http://schemas.openxmlformats.org/officeDocument/2006/relationships" xmlns:m="http://schemas.openxmlformats.org/officeDocument/2006/math" xmlns:v="urn:schemas-microsoft-com:vml" xmlns:w10="urn:schemas-microsoft-com:office:word" xmlns:w="http://schemas.openxmlformats.org/wordprocessingml/2006/main" xmlns:w14="http://schemas.microsoft.com/office/word/2010/wordml" xmlns:sl="http://schemas.openxmlformats.org/schemaLibrary/2006/main" mc:Ignorable="w14">
-  <w:view w:val="normal"/>
-  <w:defaultTabStop w:val="708"/>
-  <w:hyphenationZone w:val="425"/>
-  <w:characterSpacingControl w:val="doNotCompress"/>
-  <w:compat>
-    <w:useFELayout/>
-    <w:compatSetting w:name="compatibilityMode" w:uri="http://schemas.microsoft.com/office/word" w:val="12"/>
-  </w:compat>
-  <w:rsids>
-    <w:rsidRoot w:val="00F54295"/>
-    <w:rsid w:val="001D1136"/>
-    <w:rsid w:val="003E0870"/>
-    <w:rsid w:val="004F292F"/>
-    <w:rsid w:val="005D2F17"/>
-    <w:rsid w:val="00665135"/>
-    <w:rsid w:val="006A7C8F"/>
-    <w:rsid w:val="00723BCE"/>
-    <w:rsid w:val="00817790"/>
-    <w:rsid w:val="008704A4"/>
-    <w:rsid w:val="00A76A8A"/>
-    <w:rsid w:val="00C84BE9"/>
-    <w:rsid w:val="00E356A6"/>
-    <w:rsid w:val="00F54295"/>
-    <w:rsid w:val="00F553FB"/>
-  </w:rsids>
-  <m:mathPr>
-    <m:mathFont m:val="Cambria Math"/>
-    <m:brkBin m:val="before"/>
-    <m:brkBinSub m:val="--"/>
-    <m:smallFrac/>
-    <m:dispDef/>
-    <m:lMargin m:val="0"/>
-    <m:rMargin m:val="0"/>
-    <m:defJc m:val="centerGroup"/>
-    <m:wrapIndent m:val="1440"/>
-    <m:intLim m:val="subSup"/>
-    <m:naryLim m:val="undOvr"/>
-  </m:mathPr>
-  <w:themeFontLang w:val="es-CO"/>
-  <w:clrSchemeMapping w:bg1="light1" w:t1="dark1" w:bg2="light2" w:t2="dark2" w:accent1="accent1" w:accent2="accent2" w:accent3="accent3" w:accent4="accent4" w:accent5="accent5" w:accent6="accent6" w:hyperlink="hyperlink" w:followedHyperlink="followedHyperlink"/>
-  <w:decimalSymbol w:val=","/>
-  <w:listSeparator w:val=";"/>
-</w:settings>
-</file>
-
-<file path=word/glossary/styles.xml><?xml version="1.0" encoding="utf-8"?>
-<w:styles xmlns:mc="http://schemas.openxmlformats.org/markup-compatibility/2006" xmlns:r="http://schemas.openxmlformats.org/officeDocument/2006/relationships" xmlns:w="http://schemas.openxmlformats.org/wordprocessingml/2006/main" xmlns:w14="http://schemas.microsoft.com/office/word/2010/wordml" mc:Ignorable="w14">
-  <w:docDefaults>
-    <w:rPrDefault>
-      <w:rPr>
-        <w:rFonts w:asciiTheme="minorHAnsi" w:eastAsiaTheme="minorEastAsia" w:hAnsiTheme="minorHAnsi" w:cstheme="minorBidi"/>
-        <w:sz w:val="22"/>
-        <w:szCs w:val="22"/>
-        <w:lang w:val="es-ES" w:eastAsia="es-ES" w:bidi="ar-SA"/>
-      </w:rPr>
-    </w:rPrDefault>
-    <w:pPrDefault>
-      <w:pPr>
-        <w:spacing w:after="160" w:line="259" w:lineRule="auto"/>
-      </w:pPr>
-    </w:pPrDefault>
-  </w:docDefaults>
-  <w:latentStyles w:defLockedState="0" w:defUIPriority="99" w:defSemiHidden="1" w:defUnhideWhenUsed="1" w:defQFormat="0" w:count="267">
-    <w:lsdException w:name="Normal" w:semiHidden="0" w:uiPriority="0" w:unhideWhenUsed="0" w:qFormat="1"/>
-    <w:lsdException w:name="heading 1" w:semiHidden="0" w:uiPriority="9" w:unhideWhenUsed="0" w:qFormat="1"/>
-    <w:lsdException w:name="heading 2" w:uiPriority="9" w:qFormat="1"/>
-    <w:lsdException w:name="heading 3" w:uiPriority="9" w:qFormat="1"/>
-    <w:lsdException w:name="heading 4" w:uiPriority="9" w:qFormat="1"/>
-    <w:lsdException w:name="heading 5" w:uiPriority="9" w:qFormat="1"/>
-    <w:lsdException w:name="heading 6" w:uiPriority="9" w:qFormat="1"/>
-    <w:lsdException w:name="heading 7" w:uiPriority="9" w:qFormat="1"/>
-    <w:lsdException w:name="heading 8" w:uiPriority="9" w:qFormat="1"/>
-    <w:lsdException w:name="heading 9" w:uiPriority="9" w:qFormat="1"/>
-    <w:lsdException w:name="toc 1" w:uiPriority="39"/>
-    <w:lsdException w:name="toc 2" w:uiPriority="39"/>
-    <w:lsdException w:name="toc 3" w:uiPriority="39"/>
-    <w:lsdException w:name="toc 4" w:uiPriority="39"/>
-    <w:lsdException w:name="toc 5" w:uiPriority="39"/>
-    <w:lsdException w:name="toc 6" w:uiPriority="39"/>
-    <w:lsdException w:name="toc 7" w:uiPriority="39"/>
-    <w:lsdException w:name="toc 8" w:uiPriority="39"/>
-    <w:lsdException w:name="toc 9" w:uiPriority="39"/>
-    <w:lsdException w:name="caption" w:uiPriority="35" w:qFormat="1"/>
-    <w:lsdException w:name="Title" w:semiHidden="0" w:uiPriority="10" w:unhideWhenUsed="0" w:qFormat="1"/>
-    <w:lsdException w:name="Default Paragraph Font" w:uiPriority="1"/>
-    <w:lsdException w:name="Subtitle" w:semiHidden="0" w:uiPriority="11" w:unhideWhenUsed="0" w:qFormat="1"/>
-    <w:lsdException w:name="Strong" w:semiHidden="0" w:uiPriority="22" w:unhideWhenUsed="0" w:qFormat="1"/>
-    <w:lsdException w:name="Emphasis" w:semiHidden="0" w:uiPriority="20" w:unhideWhenUsed="0" w:qFormat="1"/>
-    <w:lsdException w:name="Table Grid" w:semiHidden="0" w:uiPriority="39" w:unhideWhenUsed="0"/>
-    <w:lsdException w:name="Placeholder Text" w:unhideWhenUsed="0"/>
-    <w:lsdException w:name="No Spacing" w:semiHidden="0" w:uiPriority="1" w:unhideWhenUsed="0" w:qFormat="1"/>
-    <w:lsdException w:name="Light Shading" w:semiHidden="0" w:uiPriority="60" w:unhideWhenUsed="0"/>
-    <w:lsdException w:name="Light List" w:semiHidden="0" w:uiPriority="61" w:unhideWhenUsed="0"/>
-    <w:lsdException w:name="Light Grid" w:semiHidden="0" w:uiPriority="62" w:unhideWhenUsed="0"/>
-    <w:lsdException w:name="Medium Shading 1" w:semiHidden="0" w:uiPriority="63" w:unhideWhenUsed="0"/>
-    <w:lsdException w:name="Medium Shading 2" w:semiHidden="0" w:uiPriority="64" w:unhideWhenUsed="0"/>
-    <w:lsdException w:name="Medium List 1" w:semiHidden="0" w:uiPriority="65" w:unhideWhenUsed="0"/>
-    <w:lsdException w:name="Medium List 2" w:semiHidden="0" w:uiPriority="66" w:unhideWhenUsed="0"/>
-    <w:lsdException w:name="Medium Grid 1" w:semiHidden="0" w:uiPriority="67" w:unhideWhenUsed="0"/>
-    <w:lsdException w:name="Medium Grid 2" w:semiHidden="0" w:uiPriority="68" w:unhideWhenUsed="0"/>
-    <w:lsdException w:name="Medium Grid 3" w:semiHidden="0" w:uiPriority="69" w:unhideWhenUsed="0"/>
-    <w:lsdException w:name="Dark List" w:semiHidden="0" w:uiPriority="70" w:unhideWhenUsed="0"/>
-    <w:lsdException w:name="Colorful Shading" w:semiHidden="0" w:uiPriority="71" w:unhideWhenUsed="0"/>
-    <w:lsdException w:name="Colorful List" w:semiHidden="0" w:uiPriority="72" w:unhideWhenUsed="0"/>
-    <w:lsdException w:name="Colorful Grid" w:semiHidden="0" w:uiPriority="73" w:unhideWhenUsed="0"/>
-    <w:lsdException w:name="Light Shading Accent 1" w:semiHidden="0" w:uiPriority="60" w:unhideWhenUsed="0"/>
-    <w:lsdException w:name="Light List Accent 1" w:semiHidden="0" w:uiPriority="61" w:unhideWhenUsed="0"/>
-    <w:lsdException w:name="Light Grid Accent 1" w:semiHidden="0" w:uiPriority="62" w:unhideWhenUsed="0"/>
-    <w:lsdException w:name="Medium Shading 1 Accent 1" w:semiHidden="0" w:uiPriority="63" w:unhideWhenUsed="0"/>
-    <w:lsdException w:name="Medium Shading 2 Accent 1" w:semiHidden="0" w:uiPriority="64" w:unhideWhenUsed="0"/>
-    <w:lsdException w:name="Medium List 1 Accent 1" w:semiHidden="0" w:uiPriority="65" w:unhideWhenUsed="0"/>
-    <w:lsdException w:name="Revision" w:unhideWhenUsed="0"/>
-    <w:lsdException w:name="List Paragraph" w:semiHidden="0" w:uiPriority="34" w:unhideWhenUsed="0" w:qFormat="1"/>
-    <w:lsdException w:name="Quote" w:semiHidden="0" w:uiPriority="29" w:unhideWhenUsed="0" w:qFormat="1"/>
-    <w:lsdException w:name="Intense Quote" w:semiHidden="0" w:uiPriority="30" w:unhideWhenUsed="0" w:qFormat="1"/>
-    <w:lsdException w:name="Medium List 2 Accent 1" w:semiHidden="0" w:uiPriority="66" w:unhideWhenUsed="0"/>
-    <w:lsdException w:name="Medium Grid 1 Accent 1" w:semiHidden="0" w:uiPriority="67" w:unhideWhenUsed="0"/>
-    <w:lsdException w:name="Medium Grid 2 Accent 1" w:semiHidden="0" w:uiPriority="68" w:unhideWhenUsed="0"/>
-    <w:lsdException w:name="Medium Grid 3 Accent 1" w:semiHidden="0" w:uiPriority="69" w:unhideWhenUsed="0"/>
-    <w:lsdException w:name="Dark List Accent 1" w:semiHidden="0" w:uiPriority="70" w:unhideWhenUsed="0"/>
-    <w:lsdException w:name="Colorful Shading Accent 1" w:semiHidden="0" w:uiPriority="71" w:unhideWhenUsed="0"/>
-    <w:lsdException w:name="Colorful List Accent 1" w:semiHidden="0" w:uiPriority="72" w:unhideWhenUsed="0"/>
-    <w:lsdException w:name="Colorful Grid Accent 1" w:semiHidden="0" w:uiPriority="73" w:unhideWhenUsed="0"/>
-    <w:lsdException w:name="Light Shading Accent 2" w:semiHidden="0" w:uiPriority="60" w:unhideWhenUsed="0"/>
-    <w:lsdException w:name="Light List Accent 2" w:semiHidden="0" w:uiPriority="61" w:unhideWhenUsed="0"/>
-    <w:lsdException w:name="Light Grid Accent 2" w:semiHidden="0" w:uiPriority="62" w:unhideWhenUsed="0"/>
-    <w:lsdException w:name="Medium Shading 1 Accent 2" w:semiHidden="0" w:uiPriority="63" w:unhideWhenUsed="0"/>
-    <w:lsdException w:name="Medium Shading 2 Accent 2" w:semiHidden="0" w:uiPriority="64" w:unhideWhenUsed="0"/>
-    <w:lsdException w:name="Medium List 1 Accent 2" w:semiHidden="0" w:uiPriority="65" w:unhideWhenUsed="0"/>
-    <w:lsdException w:name="Medium List 2 Accent 2" w:semiHidden="0" w:uiPriority="66" w:unhideWhenUsed="0"/>
-    <w:lsdException w:name="Medium Grid 1 Accent 2" w:semiHidden="0" w:uiPriority="67" w:unhideWhenUsed="0"/>
-    <w:lsdException w:name="Medium Grid 2 Accent 2" w:semiHidden="0" w:uiPriority="68" w:unhideWhenUsed="0"/>
-    <w:lsdException w:name="Medium Grid 3 Accent 2" w:semiHidden="0" w:uiPriority="69" w:unhideWhenUsed="0"/>
-    <w:lsdException w:name="Dark List Accent 2" w:semiHidden="0" w:uiPriority="70" w:unhideWhenUsed="0"/>
-    <w:lsdException w:name="Colorful Shading Accent 2" w:semiHidden="0" w:uiPriority="71" w:unhideWhenUsed="0"/>
-    <w:lsdException w:name="Colorful List Accent 2" w:semiHidden="0" w:uiPriority="72" w:unhideWhenUsed="0"/>
-    <w:lsdException w:name="Colorful Grid Accent 2" w:semiHidden="0" w:uiPriority="73" w:unhideWhenUsed="0"/>
-    <w:lsdException w:name="Light Shading Accent 3" w:semiHidden="0" w:uiPriority="60" w:unhideWhenUsed="0"/>
-    <w:lsdException w:name="Light List Accent 3" w:semiHidden="0" w:uiPriority="61" w:unhideWhenUsed="0"/>
-    <w:lsdException w:name="Light Grid Accent 3" w:semiHidden="0" w:uiPriority="62" w:unhideWhenUsed="0"/>
-    <w:lsdException w:name="Medium Shading 1 Accent 3" w:semiHidden="0" w:uiPriority="63" w:unhideWhenUsed="0"/>
-    <w:lsdException w:name="Medium Shading 2 Accent 3" w:semiHidden="0" w:uiPriority="64" w:unhideWhenUsed="0"/>
-    <w:lsdException w:name="Medium List 1 Accent 3" w:semiHidden="0" w:uiPriority="65" w:unhideWhenUsed="0"/>
-    <w:lsdException w:name="Medium List 2 Accent 3" w:semiHidden="0" w:uiPriority="66" w:unhideWhenUsed="0"/>
-    <w:lsdException w:name="Medium Grid 1 Accent 3" w:semiHidden="0" w:uiPriority="67" w:unhideWhenUsed="0"/>
-    <w:lsdException w:name="Medium Grid 2 Accent 3" w:semiHidden="0" w:uiPriority="68" w:unhideWhenUsed="0"/>
-    <w:lsdException w:name="Medium Grid 3 Accent 3" w:semiHidden="0" w:uiPriority="69" w:unhideWhenUsed="0"/>
-    <w:lsdException w:name="Dark List Accent 3" w:semiHidden="0" w:uiPriority="70" w:unhideWhenUsed="0"/>
-    <w:lsdException w:name="Colorful Shading Accent 3" w:semiHidden="0" w:uiPriority="71" w:unhideWhenUsed="0"/>
-    <w:lsdException w:name="Colorful List Accent 3" w:semiHidden="0" w:uiPriority="72" w:unhideWhenUsed="0"/>
-    <w:lsdException w:name="Colorful Grid Accent 3" w:semiHidden="0" w:uiPriority="73" w:unhideWhenUsed="0"/>
-    <w:lsdException w:name="Light Shading Accent 4" w:semiHidden="0" w:uiPriority="60" w:unhideWhenUsed="0"/>
-    <w:lsdException w:name="Light List Accent 4" w:semiHidden="0" w:uiPriority="61" w:unhideWhenUsed="0"/>
-    <w:lsdException w:name="Light Grid Accent 4" w:semiHidden="0" w:uiPriority="62" w:unhideWhenUsed="0"/>
-    <w:lsdException w:name="Medium Shading 1 Accent 4" w:semiHidden="0" w:uiPriority="63" w:unhideWhenUsed="0"/>
-    <w:lsdException w:name="Medium Shading 2 Accent 4" w:semiHidden="0" w:uiPriority="64" w:unhideWhenUsed="0"/>
-    <w:lsdException w:name="Medium List 1 Accent 4" w:semiHidden="0" w:uiPriority="65" w:unhideWhenUsed="0"/>
-    <w:lsdException w:name="Medium List 2 Accent 4" w:semiHidden="0" w:uiPriority="66" w:unhideWhenUsed="0"/>
-    <w:lsdException w:name="Medium Grid 1 Accent 4" w:semiHidden="0" w:uiPriority="67" w:unhideWhenUsed="0"/>
-    <w:lsdException w:name="Medium Grid 2 Accent 4" w:semiHidden="0" w:uiPriority="68" w:unhideWhenUsed="0"/>
-    <w:lsdException w:name="Medium Grid 3 Accent 4" w:semiHidden="0" w:uiPriority="69" w:unhideWhenUsed="0"/>
-    <w:lsdException w:name="Dark List Accent 4" w:semiHidden="0" w:uiPriority="70" w:unhideWhenUsed="0"/>
-    <w:lsdException w:name="Colorful Shading Accent 4" w:semiHidden="0" w:uiPriority="71" w:unhideWhenUsed="0"/>
-    <w:lsdException w:name="Colorful List Accent 4" w:semiHidden="0" w:uiPriority="72" w:unhideWhenUsed="0"/>
-    <w:lsdException w:name="Colorful Grid Accent 4" w:semiHidden="0" w:uiPriority="73" w:unhideWhenUsed="0"/>
-    <w:lsdException w:name="Light Shading Accent 5" w:semiHidden="0" w:uiPriority="60" w:unhideWhenUsed="0"/>
-    <w:lsdException w:name="Light List Accent 5" w:semiHidden="0" w:uiPriority="61" w:unhideWhenUsed="0"/>
-    <w:lsdException w:name="Light Grid Accent 5" w:semiHidden="0" w:uiPriority="62" w:unhideWhenUsed="0"/>
-    <w:lsdException w:name="Medium Shading 1 Accent 5" w:semiHidden="0" w:uiPriority="63" w:unhideWhenUsed="0"/>
-    <w:lsdException w:name="Medium Shading 2 Accent 5" w:semiHidden="0" w:uiPriority="64" w:unhideWhenUsed="0"/>
-    <w:lsdException w:name="Medium List 1 Accent 5" w:semiHidden="0" w:uiPriority="65" w:unhideWhenUsed="0"/>
-    <w:lsdException w:name="Medium List 2 Accent 5" w:semiHidden="0" w:uiPriority="66" w:unhideWhenUsed="0"/>
-    <w:lsdException w:name="Medium Grid 1 Accent 5" w:semiHidden="0" w:uiPriority="67" w:unhideWhenUsed="0"/>
-    <w:lsdException w:name="Medium Grid 2 Accent 5" w:semiHidden="0" w:uiPriority="68" w:unhideWhenUsed="0"/>
-    <w:lsdException w:name="Medium Grid 3 Accent 5" w:semiHidden="0" w:uiPriority="69" w:unhideWhenUsed="0"/>
-    <w:lsdException w:name="Dark List Accent 5" w:semiHidden="0" w:uiPriority="70" w:unhideWhenUsed="0"/>
-    <w:lsdException w:name="Colorful Shading Accent 5" w:semiHidden="0" w:uiPriority="71" w:unhideWhenUsed="0"/>
-    <w:lsdException w:name="Colorful List Accent 5" w:semiHidden="0" w:uiPriority="72" w:unhideWhenUsed="0"/>
-    <w:lsdException w:name="Colorful Grid Accent 5" w:semiHidden="0" w:uiPriority="73" w:unhideWhenUsed="0"/>
-    <w:lsdException w:name="Light Shading Accent 6" w:semiHidden="0" w:uiPriority="60" w:unhideWhenUsed="0"/>
-    <w:lsdException w:name="Light List Accent 6" w:semiHidden="0" w:uiPriority="61" w:unhideWhenUsed="0"/>
-    <w:lsdException w:name="Light Grid Accent 6" w:semiHidden="0" w:uiPriority="62" w:unhideWhenUsed="0"/>
-    <w:lsdException w:name="Medium Shading 1 Accent 6" w:semiHidden="0" w:uiPriority="63" w:unhideWhenUsed="0"/>
-    <w:lsdException w:name="Medium Shading 2 Accent 6" w:semiHidden="0" w:uiPriority="64" w:unhideWhenUsed="0"/>
-    <w:lsdException w:name="Medium List 1 Accent 6" w:semiHidden="0" w:uiPriority="65" w:unhideWhenUsed="0"/>
-    <w:lsdException w:name="Medium List 2 Accent 6" w:semiHidden="0" w:uiPriority="66" w:unhideWhenUsed="0"/>
-    <w:lsdException w:name="Medium Grid 1 Accent 6" w:semiHidden="0" w:uiPriority="67" w:unhideWhenUsed="0"/>
-    <w:lsdException w:name="Medium Grid 2 Accent 6" w:semiHidden="0" w:uiPriority="68" w:unhideWhenUsed="0"/>
-    <w:lsdException w:name="Medium Grid 3 Accent 6" w:semiHidden="0" w:uiPriority="69" w:unhideWhenUsed="0"/>
-    <w:lsdException w:name="Dark List Accent 6" w:semiHidden="0" w:uiPriority="70" w:unhideWhenUsed="0"/>
-    <w:lsdException w:name="Colorful Shading Accent 6" w:semiHidden="0" w:uiPriority="71" w:unhideWhenUsed="0"/>
-    <w:lsdException w:name="Colorful List Accent 6" w:semiHidden="0" w:uiPriority="72" w:unhideWhenUsed="0"/>
-    <w:lsdException w:name="Colorful Grid Accent 6" w:semiHidden="0" w:uiPriority="73" w:unhideWhenUsed="0"/>
-    <w:lsdException w:name="Subtle Emphasis" w:semiHidden="0" w:uiPriority="19" w:unhideWhenUsed="0" w:qFormat="1"/>
-    <w:lsdException w:name="Intense Emphasis" w:semiHidden="0" w:uiPriority="21" w:unhideWhenUsed="0" w:qFormat="1"/>
-    <w:lsdException w:name="Subtle Reference" w:semiHidden="0" w:uiPriority="31" w:unhideWhenUsed="0" w:qFormat="1"/>
-    <w:lsdException w:name="Intense Reference" w:semiHidden="0" w:uiPriority="32" w:unhideWhenUsed="0" w:qFormat="1"/>
-    <w:lsdException w:name="Book Title" w:semiHidden="0" w:uiPriority="33" w:unhideWhenUsed="0" w:qFormat="1"/>
-    <w:lsdException w:name="Bibliography" w:uiPriority="37"/>
-    <w:lsdException w:name="TOC Heading" w:uiPriority="39" w:qFormat="1"/>
-  </w:latentStyles>
-  <w:style w:type="paragraph" w:default="1" w:styleId="Normal">
-    <w:name w:val="Normal"/>
-    <w:qFormat/>
-    <w:rsid w:val="006A7C8F"/>
-  </w:style>
-  <w:style w:type="character" w:default="1" w:styleId="Fuentedeprrafopredeter">
-    <w:name w:val="Default Paragraph Font"/>
-    <w:uiPriority w:val="1"/>
-    <w:semiHidden/>
-    <w:unhideWhenUsed/>
-  </w:style>
-  <w:style w:type="table" w:default="1" w:styleId="Tablanormal">
-    <w:name w:val="Normal Table"/>
-    <w:uiPriority w:val="99"/>
-    <w:semiHidden/>
-    <w:unhideWhenUsed/>
-    <w:tblPr>
-      <w:tblInd w:w="0" w:type="dxa"/>
-      <w:tblCellMar>
-        <w:top w:w="0" w:type="dxa"/>
-        <w:left w:w="108" w:type="dxa"/>
-        <w:bottom w:w="0" w:type="dxa"/>
-        <w:right w:w="108" w:type="dxa"/>
-      </w:tblCellMar>
-    </w:tblPr>
-  </w:style>
-  <w:style w:type="numbering" w:default="1" w:styleId="Sinlista">
-    <w:name w:val="No List"/>
-    <w:uiPriority w:val="99"/>
-    <w:semiHidden/>
-    <w:unhideWhenUsed/>
-  </w:style>
-  <w:style w:type="character" w:styleId="Textodelmarcadordeposicin">
-    <w:name w:val="Placeholder Text"/>
-    <w:basedOn w:val="Fuentedeprrafopredeter"/>
-    <w:uiPriority w:val="99"/>
-    <w:semiHidden/>
-    <w:rsid w:val="00E356A6"/>
-    <w:rPr>
-      <w:color w:val="808080"/>
-    </w:rPr>
-  </w:style>
-  <w:style w:type="paragraph" w:customStyle="1" w:styleId="952B54DCCC474B248BDAE70005EBDCE9">
-    <w:name w:val="952B54DCCC474B248BDAE70005EBDCE9"/>
-    <w:rsid w:val="00F54295"/>
-  </w:style>
-  <w:style w:type="paragraph" w:customStyle="1" w:styleId="D4BD46DBDE024CA58D2921C46134476C">
-    <w:name w:val="D4BD46DBDE024CA58D2921C46134476C"/>
-    <w:rsid w:val="00F54295"/>
-  </w:style>
-  <w:style w:type="paragraph" w:customStyle="1" w:styleId="A6014DC6102B4AA4A3830A7F0B1A3169">
-    <w:name w:val="A6014DC6102B4AA4A3830A7F0B1A3169"/>
-    <w:rsid w:val="00F54295"/>
-  </w:style>
-  <w:style w:type="paragraph" w:customStyle="1" w:styleId="EFDBF7F1DA23492DB613C886D30E1031">
-    <w:name w:val="EFDBF7F1DA23492DB613C886D30E1031"/>
-    <w:rsid w:val="00F54295"/>
-  </w:style>
-  <w:style w:type="paragraph" w:customStyle="1" w:styleId="086E407A807446B49FA1F8B3B94C2957">
-    <w:name w:val="086E407A807446B49FA1F8B3B94C2957"/>
-    <w:rsid w:val="00F54295"/>
-  </w:style>
-  <w:style w:type="paragraph" w:customStyle="1" w:styleId="CC249543D268484BA9925107A1F11262">
-    <w:name w:val="CC249543D268484BA9925107A1F11262"/>
-    <w:rsid w:val="006A7C8F"/>
-    <w:pPr>
-      <w:spacing w:after="200" w:line="276" w:lineRule="auto"/>
-    </w:pPr>
-    <w:rPr>
-      <w:lang w:val="es-CO" w:eastAsia="es-CO"/>
-    </w:rPr>
-  </w:style>
-  <w:style w:type="paragraph" w:customStyle="1" w:styleId="27684B8EE0254F9B990E023AA67B8D08">
-    <w:name w:val="27684B8EE0254F9B990E023AA67B8D08"/>
-    <w:rsid w:val="006A7C8F"/>
-    <w:pPr>
-      <w:spacing w:after="200" w:line="276" w:lineRule="auto"/>
-    </w:pPr>
-    <w:rPr>
-      <w:lang w:val="es-CO" w:eastAsia="es-CO"/>
-    </w:rPr>
-  </w:style>
-  <w:style w:type="paragraph" w:customStyle="1" w:styleId="09C071734F8740C6ADF8514F152E179C">
-    <w:name w:val="09C071734F8740C6ADF8514F152E179C"/>
-    <w:rsid w:val="006A7C8F"/>
-    <w:pPr>
-      <w:spacing w:after="200" w:line="276" w:lineRule="auto"/>
-    </w:pPr>
-    <w:rPr>
-      <w:lang w:val="es-CO" w:eastAsia="es-CO"/>
-    </w:rPr>
-  </w:style>
-  <w:style w:type="paragraph" w:customStyle="1" w:styleId="1A7B9405BC3D48FCBF7A92575CDED778">
-    <w:name w:val="1A7B9405BC3D48FCBF7A92575CDED778"/>
-    <w:rsid w:val="006A7C8F"/>
-    <w:pPr>
-      <w:spacing w:after="200" w:line="276" w:lineRule="auto"/>
-    </w:pPr>
-    <w:rPr>
-      <w:lang w:val="es-CO" w:eastAsia="es-CO"/>
-    </w:rPr>
-  </w:style>
-  <w:style w:type="paragraph" w:customStyle="1" w:styleId="2B149FFE17044F8CBBCE7671FC47468C">
-    <w:name w:val="2B149FFE17044F8CBBCE7671FC47468C"/>
-    <w:rsid w:val="006A7C8F"/>
-    <w:pPr>
-      <w:spacing w:after="200" w:line="276" w:lineRule="auto"/>
-    </w:pPr>
-    <w:rPr>
-      <w:lang w:val="es-CO" w:eastAsia="es-CO"/>
-    </w:rPr>
-  </w:style>
-  <w:style w:type="paragraph" w:customStyle="1" w:styleId="10448AB8B2A24E2E97669C8F195001E8">
-    <w:name w:val="10448AB8B2A24E2E97669C8F195001E8"/>
-    <w:rsid w:val="006A7C8F"/>
-    <w:pPr>
-      <w:spacing w:after="200" w:line="276" w:lineRule="auto"/>
-    </w:pPr>
-    <w:rPr>
-      <w:lang w:val="es-CO" w:eastAsia="es-CO"/>
-    </w:rPr>
-  </w:style>
-  <w:style w:type="paragraph" w:customStyle="1" w:styleId="189DDF4DE0524CCE82BDD126A7890114">
-    <w:name w:val="189DDF4DE0524CCE82BDD126A7890114"/>
-    <w:rsid w:val="006A7C8F"/>
-    <w:pPr>
-      <w:spacing w:after="200" w:line="276" w:lineRule="auto"/>
-    </w:pPr>
-    <w:rPr>
-      <w:lang w:val="es-CO" w:eastAsia="es-CO"/>
-    </w:rPr>
-  </w:style>
-  <w:style w:type="paragraph" w:customStyle="1" w:styleId="978D8FD7CC5A45F6AF209825A66E8EF4">
-    <w:name w:val="978D8FD7CC5A45F6AF209825A66E8EF4"/>
-    <w:rsid w:val="006A7C8F"/>
-    <w:pPr>
-      <w:spacing w:after="200" w:line="276" w:lineRule="auto"/>
-    </w:pPr>
-    <w:rPr>
-      <w:lang w:val="es-CO" w:eastAsia="es-CO"/>
-    </w:rPr>
-  </w:style>
-  <w:style w:type="paragraph" w:customStyle="1" w:styleId="E5B165023C1C4492978F51A75C753E03">
-    <w:name w:val="E5B165023C1C4492978F51A75C753E03"/>
-    <w:rsid w:val="006A7C8F"/>
-    <w:pPr>
-      <w:spacing w:after="200" w:line="276" w:lineRule="auto"/>
-    </w:pPr>
-    <w:rPr>
-      <w:lang w:val="es-CO" w:eastAsia="es-CO"/>
-    </w:rPr>
-  </w:style>
-  <w:style w:type="paragraph" w:customStyle="1" w:styleId="E2E34F1CCEB94275AF1F6F7C2E015627">
-    <w:name w:val="E2E34F1CCEB94275AF1F6F7C2E015627"/>
-    <w:rsid w:val="006A7C8F"/>
-    <w:pPr>
-      <w:spacing w:after="200" w:line="276" w:lineRule="auto"/>
-    </w:pPr>
-    <w:rPr>
-      <w:lang w:val="es-CO" w:eastAsia="es-CO"/>
-    </w:rPr>
-  </w:style>
-  <w:style w:type="paragraph" w:customStyle="1" w:styleId="D3E92DD5E9E84113962BB15E245C08F4">
-    <w:name w:val="D3E92DD5E9E84113962BB15E245C08F4"/>
-    <w:rsid w:val="006A7C8F"/>
-    <w:pPr>
-      <w:spacing w:after="200" w:line="276" w:lineRule="auto"/>
-    </w:pPr>
-    <w:rPr>
-      <w:lang w:val="es-CO" w:eastAsia="es-CO"/>
-    </w:rPr>
-  </w:style>
-  <w:style w:type="paragraph" w:customStyle="1" w:styleId="AC91FF439A0F46A9B0B92F0F10F4B316">
-    <w:name w:val="AC91FF439A0F46A9B0B92F0F10F4B316"/>
-    <w:rsid w:val="006A7C8F"/>
-    <w:pPr>
-      <w:spacing w:after="200" w:line="276" w:lineRule="auto"/>
-    </w:pPr>
-    <w:rPr>
-      <w:lang w:val="es-CO" w:eastAsia="es-CO"/>
-    </w:rPr>
-  </w:style>
-  <w:style w:type="paragraph" w:customStyle="1" w:styleId="5A39AAC0AFCE4C21A59FFBF0D7F75074">
-    <w:name w:val="5A39AAC0AFCE4C21A59FFBF0D7F75074"/>
-    <w:rsid w:val="006A7C8F"/>
-    <w:pPr>
-      <w:spacing w:after="200" w:line="276" w:lineRule="auto"/>
-    </w:pPr>
-    <w:rPr>
-      <w:lang w:val="es-CO" w:eastAsia="es-CO"/>
-    </w:rPr>
-  </w:style>
-  <w:style w:type="paragraph" w:customStyle="1" w:styleId="C88098CFD3AD47CBBA41944C75D403A0">
-    <w:name w:val="C88098CFD3AD47CBBA41944C75D403A0"/>
-    <w:rsid w:val="006A7C8F"/>
-    <w:pPr>
-      <w:spacing w:after="200" w:line="276" w:lineRule="auto"/>
-    </w:pPr>
-    <w:rPr>
-      <w:lang w:val="es-CO" w:eastAsia="es-CO"/>
-    </w:rPr>
-  </w:style>
-  <w:style w:type="paragraph" w:customStyle="1" w:styleId="5512A8CB9BA4497B93F57DA6B60B1C07">
-    <w:name w:val="5512A8CB9BA4497B93F57DA6B60B1C07"/>
-    <w:rsid w:val="006A7C8F"/>
-    <w:pPr>
-      <w:spacing w:after="200" w:line="276" w:lineRule="auto"/>
-    </w:pPr>
-    <w:rPr>
-      <w:lang w:val="es-CO" w:eastAsia="es-CO"/>
-    </w:rPr>
-  </w:style>
-  <w:style w:type="paragraph" w:customStyle="1" w:styleId="0DE56B81A243463D9907BDE972CB6580">
-    <w:name w:val="0DE56B81A243463D9907BDE972CB6580"/>
-    <w:rsid w:val="006A7C8F"/>
-    <w:pPr>
-      <w:spacing w:after="200" w:line="276" w:lineRule="auto"/>
-    </w:pPr>
-    <w:rPr>
-      <w:lang w:val="es-CO" w:eastAsia="es-CO"/>
-    </w:rPr>
-  </w:style>
-  <w:style w:type="paragraph" w:customStyle="1" w:styleId="D397CBCDC3AC42F5B84C20E2F64BDD11">
-    <w:name w:val="D397CBCDC3AC42F5B84C20E2F64BDD11"/>
-    <w:rsid w:val="006A7C8F"/>
-    <w:pPr>
-      <w:spacing w:after="200" w:line="276" w:lineRule="auto"/>
-    </w:pPr>
-    <w:rPr>
-      <w:lang w:val="es-CO" w:eastAsia="es-CO"/>
-    </w:rPr>
-  </w:style>
-  <w:style w:type="paragraph" w:customStyle="1" w:styleId="E88BA2DF665E4F3398A8ED6915E375D3">
-    <w:name w:val="E88BA2DF665E4F3398A8ED6915E375D3"/>
-    <w:rsid w:val="006A7C8F"/>
-    <w:pPr>
-      <w:spacing w:after="200" w:line="276" w:lineRule="auto"/>
-    </w:pPr>
-    <w:rPr>
-      <w:lang w:val="es-CO" w:eastAsia="es-CO"/>
-    </w:rPr>
-  </w:style>
-  <w:style w:type="paragraph" w:customStyle="1" w:styleId="C1DA0B363FD24A21B5CC69773D0C1CF5">
-    <w:name w:val="C1DA0B363FD24A21B5CC69773D0C1CF5"/>
-    <w:rsid w:val="006A7C8F"/>
-    <w:pPr>
-      <w:spacing w:after="200" w:line="276" w:lineRule="auto"/>
-    </w:pPr>
-    <w:rPr>
-      <w:lang w:val="es-CO" w:eastAsia="es-CO"/>
-    </w:rPr>
-  </w:style>
-  <w:style w:type="paragraph" w:customStyle="1" w:styleId="954EB995001A44D6AC30125D079F6D2E">
-    <w:name w:val="954EB995001A44D6AC30125D079F6D2E"/>
-    <w:rsid w:val="006A7C8F"/>
-    <w:pPr>
-      <w:spacing w:after="200" w:line="276" w:lineRule="auto"/>
-    </w:pPr>
-    <w:rPr>
-      <w:lang w:val="es-CO" w:eastAsia="es-CO"/>
-    </w:rPr>
-  </w:style>
-  <w:style w:type="paragraph" w:customStyle="1" w:styleId="D31C302361EA49B8B1A30955962182D9">
-    <w:name w:val="D31C302361EA49B8B1A30955962182D9"/>
-    <w:rsid w:val="006A7C8F"/>
-    <w:pPr>
-      <w:spacing w:after="200" w:line="276" w:lineRule="auto"/>
-    </w:pPr>
-    <w:rPr>
-      <w:lang w:val="es-CO" w:eastAsia="es-CO"/>
-    </w:rPr>
-  </w:style>
-  <w:style w:type="paragraph" w:customStyle="1" w:styleId="2C526CD73A574C189302719AD024765C">
-    <w:name w:val="2C526CD73A574C189302719AD024765C"/>
-    <w:rsid w:val="006A7C8F"/>
-    <w:pPr>
-      <w:spacing w:after="200" w:line="276" w:lineRule="auto"/>
-    </w:pPr>
-    <w:rPr>
-      <w:lang w:val="es-CO" w:eastAsia="es-CO"/>
-    </w:rPr>
-  </w:style>
-  <w:style w:type="paragraph" w:customStyle="1" w:styleId="316A66F80F7B4212B870DEBC83D78618">
-    <w:name w:val="316A66F80F7B4212B870DEBC83D78618"/>
-    <w:rsid w:val="006A7C8F"/>
-    <w:pPr>
-      <w:spacing w:after="200" w:line="276" w:lineRule="auto"/>
-    </w:pPr>
-    <w:rPr>
-      <w:lang w:val="es-CO" w:eastAsia="es-CO"/>
-    </w:rPr>
-  </w:style>
-  <w:style w:type="paragraph" w:customStyle="1" w:styleId="CE6096E577AF45889D4149F048273D8B">
-    <w:name w:val="CE6096E577AF45889D4149F048273D8B"/>
-    <w:rsid w:val="006A7C8F"/>
-    <w:pPr>
-      <w:spacing w:after="200" w:line="276" w:lineRule="auto"/>
-    </w:pPr>
-    <w:rPr>
-      <w:lang w:val="es-CO" w:eastAsia="es-CO"/>
-    </w:rPr>
-  </w:style>
-  <w:style w:type="paragraph" w:customStyle="1" w:styleId="BCE3EF1C74EE4ADD8B8EB4BC88F93038">
-    <w:name w:val="BCE3EF1C74EE4ADD8B8EB4BC88F93038"/>
-    <w:rsid w:val="006A7C8F"/>
-    <w:pPr>
-      <w:spacing w:after="200" w:line="276" w:lineRule="auto"/>
-    </w:pPr>
-    <w:rPr>
-      <w:lang w:val="es-CO" w:eastAsia="es-CO"/>
-    </w:rPr>
-  </w:style>
-  <w:style w:type="paragraph" w:customStyle="1" w:styleId="71F4A3D3E65C4E24B9E98D7FCDA5C357">
-    <w:name w:val="71F4A3D3E65C4E24B9E98D7FCDA5C357"/>
-    <w:rsid w:val="006A7C8F"/>
-    <w:pPr>
-      <w:spacing w:after="200" w:line="276" w:lineRule="auto"/>
-    </w:pPr>
-    <w:rPr>
-      <w:lang w:val="es-CO" w:eastAsia="es-CO"/>
-    </w:rPr>
-  </w:style>
-  <w:style w:type="paragraph" w:customStyle="1" w:styleId="57EFAE357C494A1AA8E8BDD8DC7ABDF4">
-    <w:name w:val="57EFAE357C494A1AA8E8BDD8DC7ABDF4"/>
-    <w:rsid w:val="006A7C8F"/>
-    <w:pPr>
-      <w:spacing w:after="200" w:line="276" w:lineRule="auto"/>
-    </w:pPr>
-    <w:rPr>
-      <w:lang w:val="es-CO" w:eastAsia="es-CO"/>
-    </w:rPr>
-  </w:style>
-  <w:style w:type="paragraph" w:customStyle="1" w:styleId="7A43D87C6FE44F30A27EA7FCAACCA2E4">
-    <w:name w:val="7A43D87C6FE44F30A27EA7FCAACCA2E4"/>
-    <w:rsid w:val="006A7C8F"/>
-    <w:pPr>
-      <w:spacing w:after="200" w:line="276" w:lineRule="auto"/>
-    </w:pPr>
-    <w:rPr>
-      <w:lang w:val="es-CO" w:eastAsia="es-CO"/>
-    </w:rPr>
-  </w:style>
-  <w:style w:type="paragraph" w:customStyle="1" w:styleId="E92A34C461D04190ABA24707EBF151F7">
-    <w:name w:val="E92A34C461D04190ABA24707EBF151F7"/>
-    <w:rsid w:val="006A7C8F"/>
-    <w:pPr>
-      <w:spacing w:after="200" w:line="276" w:lineRule="auto"/>
-    </w:pPr>
-    <w:rPr>
-      <w:lang w:val="es-CO" w:eastAsia="es-CO"/>
-    </w:rPr>
-  </w:style>
-  <w:style w:type="paragraph" w:customStyle="1" w:styleId="4BF53565918A494EBC60B40E56F2A0E2">
-    <w:name w:val="4BF53565918A494EBC60B40E56F2A0E2"/>
-    <w:rsid w:val="006A7C8F"/>
-    <w:pPr>
-      <w:spacing w:after="200" w:line="276" w:lineRule="auto"/>
-    </w:pPr>
-    <w:rPr>
-      <w:lang w:val="es-CO" w:eastAsia="es-CO"/>
-    </w:rPr>
-  </w:style>
-  <w:style w:type="paragraph" w:customStyle="1" w:styleId="00429F9C0B6544C99DDB0DBBDDBA73EF">
-    <w:name w:val="00429F9C0B6544C99DDB0DBBDDBA73EF"/>
-    <w:rsid w:val="006A7C8F"/>
-    <w:pPr>
-      <w:spacing w:after="200" w:line="276" w:lineRule="auto"/>
-    </w:pPr>
-    <w:rPr>
-      <w:lang w:val="es-CO" w:eastAsia="es-CO"/>
-    </w:rPr>
-  </w:style>
-  <w:style w:type="paragraph" w:customStyle="1" w:styleId="0F5DABB03DCE4201AE20459815AFFF92">
-    <w:name w:val="0F5DABB03DCE4201AE20459815AFFF92"/>
-    <w:rsid w:val="006A7C8F"/>
-    <w:pPr>
-      <w:spacing w:after="200" w:line="276" w:lineRule="auto"/>
-    </w:pPr>
-    <w:rPr>
-      <w:lang w:val="es-CO" w:eastAsia="es-CO"/>
-    </w:rPr>
-  </w:style>
-  <w:style w:type="paragraph" w:customStyle="1" w:styleId="C1FBBF902BB14BE7AC216DA6C384DC5F">
-    <w:name w:val="C1FBBF902BB14BE7AC216DA6C384DC5F"/>
-    <w:rsid w:val="006A7C8F"/>
-    <w:pPr>
-      <w:spacing w:after="200" w:line="276" w:lineRule="auto"/>
-    </w:pPr>
-    <w:rPr>
-      <w:lang w:val="es-CO" w:eastAsia="es-CO"/>
-    </w:rPr>
-  </w:style>
-  <w:style w:type="paragraph" w:customStyle="1" w:styleId="1AE7F924CB1241A0842580FA9C84CCDB">
-    <w:name w:val="1AE7F924CB1241A0842580FA9C84CCDB"/>
-    <w:rsid w:val="006A7C8F"/>
-    <w:pPr>
-      <w:spacing w:after="200" w:line="276" w:lineRule="auto"/>
-    </w:pPr>
-    <w:rPr>
-      <w:lang w:val="es-CO" w:eastAsia="es-CO"/>
-    </w:rPr>
-  </w:style>
-  <w:style w:type="paragraph" w:customStyle="1" w:styleId="D4957F11BEF6436C850A744F28729ECC">
-    <w:name w:val="D4957F11BEF6436C850A744F28729ECC"/>
-    <w:rsid w:val="006A7C8F"/>
-    <w:pPr>
-      <w:spacing w:after="200" w:line="276" w:lineRule="auto"/>
-    </w:pPr>
-    <w:rPr>
-      <w:lang w:val="es-CO" w:eastAsia="es-CO"/>
-    </w:rPr>
-  </w:style>
-  <w:style w:type="paragraph" w:customStyle="1" w:styleId="ACBD9E57B2DF46B2B521EB1D4D81FC62">
-    <w:name w:val="ACBD9E57B2DF46B2B521EB1D4D81FC62"/>
-    <w:rsid w:val="006A7C8F"/>
-    <w:pPr>
-      <w:spacing w:after="200" w:line="276" w:lineRule="auto"/>
-    </w:pPr>
-    <w:rPr>
-      <w:lang w:val="es-CO" w:eastAsia="es-CO"/>
-    </w:rPr>
-  </w:style>
-  <w:style w:type="paragraph" w:customStyle="1" w:styleId="AD6EF8450E634CE08E845D7EEFBA1618">
-    <w:name w:val="AD6EF8450E634CE08E845D7EEFBA1618"/>
-    <w:rsid w:val="006A7C8F"/>
-    <w:pPr>
-      <w:spacing w:after="200" w:line="276" w:lineRule="auto"/>
-    </w:pPr>
-    <w:rPr>
-      <w:lang w:val="es-CO" w:eastAsia="es-CO"/>
-    </w:rPr>
-  </w:style>
-  <w:style w:type="paragraph" w:customStyle="1" w:styleId="FBD2A55B3FF84373B30C872589D5294D">
-    <w:name w:val="FBD2A55B3FF84373B30C872589D5294D"/>
-    <w:rsid w:val="006A7C8F"/>
-    <w:pPr>
-      <w:spacing w:after="200" w:line="276" w:lineRule="auto"/>
-    </w:pPr>
-    <w:rPr>
-      <w:lang w:val="es-CO" w:eastAsia="es-CO"/>
-    </w:rPr>
-  </w:style>
-  <w:style w:type="paragraph" w:customStyle="1" w:styleId="82868FB2311A420A9144B0043C78DA4B">
-    <w:name w:val="82868FB2311A420A9144B0043C78DA4B"/>
-    <w:rsid w:val="006A7C8F"/>
-    <w:pPr>
-      <w:spacing w:after="200" w:line="276" w:lineRule="auto"/>
-    </w:pPr>
-    <w:rPr>
-      <w:lang w:val="es-CO" w:eastAsia="es-CO"/>
-    </w:rPr>
-  </w:style>
-  <w:style w:type="paragraph" w:customStyle="1" w:styleId="864802D380324644A7F6DECBF7DF1E68">
-    <w:name w:val="864802D380324644A7F6DECBF7DF1E68"/>
-    <w:rsid w:val="006A7C8F"/>
-    <w:pPr>
-      <w:spacing w:after="200" w:line="276" w:lineRule="auto"/>
-    </w:pPr>
-    <w:rPr>
-      <w:lang w:val="es-CO" w:eastAsia="es-CO"/>
-    </w:rPr>
-  </w:style>
-  <w:style w:type="paragraph" w:customStyle="1" w:styleId="430F789F534344768D71AD5AE12FC2A2">
-    <w:name w:val="430F789F534344768D71AD5AE12FC2A2"/>
-    <w:rsid w:val="006A7C8F"/>
-    <w:pPr>
-      <w:spacing w:after="200" w:line="276" w:lineRule="auto"/>
-    </w:pPr>
-    <w:rPr>
-      <w:lang w:val="es-CO" w:eastAsia="es-CO"/>
-    </w:rPr>
-  </w:style>
-  <w:style w:type="paragraph" w:customStyle="1" w:styleId="B1210B40C0664168A4A02FFA607CE338">
-    <w:name w:val="B1210B40C0664168A4A02FFA607CE338"/>
-    <w:rsid w:val="006A7C8F"/>
-    <w:pPr>
-      <w:spacing w:after="200" w:line="276" w:lineRule="auto"/>
-    </w:pPr>
-    <w:rPr>
-      <w:lang w:val="es-CO" w:eastAsia="es-CO"/>
-    </w:rPr>
-  </w:style>
-  <w:style w:type="paragraph" w:customStyle="1" w:styleId="263C53DCDB62478A990FB9BCF60BF166">
-    <w:name w:val="263C53DCDB62478A990FB9BCF60BF166"/>
-    <w:rsid w:val="006A7C8F"/>
-    <w:pPr>
-      <w:spacing w:after="200" w:line="276" w:lineRule="auto"/>
-    </w:pPr>
-    <w:rPr>
-      <w:lang w:val="es-CO" w:eastAsia="es-CO"/>
-    </w:rPr>
-  </w:style>
-  <w:style w:type="paragraph" w:customStyle="1" w:styleId="46402F1C6E964389AEDD4D07D99C1153">
-    <w:name w:val="46402F1C6E964389AEDD4D07D99C1153"/>
-    <w:rsid w:val="006A7C8F"/>
-    <w:pPr>
-      <w:spacing w:after="200" w:line="276" w:lineRule="auto"/>
-    </w:pPr>
-    <w:rPr>
-      <w:lang w:val="es-CO" w:eastAsia="es-CO"/>
-    </w:rPr>
-  </w:style>
-  <w:style w:type="paragraph" w:customStyle="1" w:styleId="773C1818DB7B4B7E82470F12D00C5CE4">
-    <w:name w:val="773C1818DB7B4B7E82470F12D00C5CE4"/>
-    <w:rsid w:val="006A7C8F"/>
-    <w:pPr>
-      <w:spacing w:after="200" w:line="276" w:lineRule="auto"/>
-    </w:pPr>
-    <w:rPr>
-      <w:lang w:val="es-CO" w:eastAsia="es-CO"/>
-    </w:rPr>
-  </w:style>
-  <w:style w:type="paragraph" w:customStyle="1" w:styleId="8FD7AFD6E8F04345B3A74941831C239A">
-    <w:name w:val="8FD7AFD6E8F04345B3A74941831C239A"/>
-    <w:rsid w:val="00E356A6"/>
-    <w:pPr>
-      <w:spacing w:after="200" w:line="276" w:lineRule="auto"/>
-    </w:pPr>
-    <w:rPr>
-      <w:lang w:val="es-CO" w:eastAsia="es-CO"/>
-    </w:rPr>
-  </w:style>
-  <w:style w:type="paragraph" w:customStyle="1" w:styleId="EA18244CC19F4D73961A01E6B68997A3">
-    <w:name w:val="EA18244CC19F4D73961A01E6B68997A3"/>
-    <w:rsid w:val="00E356A6"/>
-    <w:pPr>
-      <w:spacing w:after="200" w:line="276" w:lineRule="auto"/>
-    </w:pPr>
-    <w:rPr>
-      <w:lang w:val="es-CO" w:eastAsia="es-CO"/>
-    </w:rPr>
-  </w:style>
-  <w:style w:type="paragraph" w:customStyle="1" w:styleId="3C1344A847C34ED5BAC56D57BC659375">
-    <w:name w:val="3C1344A847C34ED5BAC56D57BC659375"/>
-    <w:rsid w:val="00E356A6"/>
-    <w:pPr>
-      <w:spacing w:after="200" w:line="276" w:lineRule="auto"/>
-    </w:pPr>
-    <w:rPr>
-      <w:lang w:val="es-CO" w:eastAsia="es-CO"/>
-    </w:rPr>
-  </w:style>
-  <w:style w:type="paragraph" w:customStyle="1" w:styleId="C01868E6189B460193B6E51A759417B6">
-    <w:name w:val="C01868E6189B460193B6E51A759417B6"/>
-    <w:rsid w:val="00E356A6"/>
-    <w:pPr>
-      <w:spacing w:after="200" w:line="276" w:lineRule="auto"/>
-    </w:pPr>
-    <w:rPr>
-      <w:lang w:val="es-CO" w:eastAsia="es-CO"/>
-    </w:rPr>
-  </w:style>
-  <w:style w:type="paragraph" w:customStyle="1" w:styleId="ECBFCCC1C89945579112F49353A2FB8B">
-    <w:name w:val="ECBFCCC1C89945579112F49353A2FB8B"/>
-    <w:rsid w:val="00E356A6"/>
-    <w:pPr>
-      <w:spacing w:after="200" w:line="276" w:lineRule="auto"/>
-    </w:pPr>
-    <w:rPr>
-      <w:lang w:val="es-CO" w:eastAsia="es-CO"/>
-    </w:rPr>
-  </w:style>
-  <w:style w:type="paragraph" w:customStyle="1" w:styleId="3E07DBBD0F7E418EB364232AC98DF0BF">
-    <w:name w:val="3E07DBBD0F7E418EB364232AC98DF0BF"/>
-    <w:rsid w:val="00E356A6"/>
-    <w:pPr>
-      <w:spacing w:after="200" w:line="276" w:lineRule="auto"/>
-    </w:pPr>
-    <w:rPr>
-      <w:lang w:val="es-CO" w:eastAsia="es-CO"/>
-    </w:rPr>
-  </w:style>
-</w:styles>
-</file>
-
-<file path=word/glossary/stylesWithEffects.xml><?xml version="1.0" encoding="utf-8"?>
-<w:styles xmlns:wpc="http://schemas.microsoft.com/office/word/2010/wordprocessingCanvas" xmlns:mc="http://schemas.openxmlformats.org/markup-compatibility/2006" xmlns:o="urn:schemas-microsoft-com:office:office" xmlns:r="http://schemas.openxmlformats.org/officeDocument/2006/relationships" xmlns:m="http://schemas.openxmlformats.org/officeDocument/2006/math" xmlns:v="urn:schemas-microsoft-com:vml" xmlns:wp14="http://schemas.microsoft.com/office/word/2010/wordprocessingDrawing" xmlns:wp="http://schemas.openxmlformats.org/drawingml/2006/wordprocessingDrawing" xmlns:w10="urn:schemas-microsoft-com:office:word" xmlns:w="http://schemas.openxmlformats.org/wordprocessingml/2006/main" xmlns:w14="http://schemas.microsoft.com/office/word/2010/wordml" xmlns:wpg="http://schemas.microsoft.com/office/word/2010/wordprocessingGroup" xmlns:wpi="http://schemas.microsoft.com/office/word/2010/wordprocessingInk" xmlns:wne="http://schemas.microsoft.com/office/word/2006/wordml" xmlns:wps="http://schemas.microsoft.com/office/word/2010/wordprocessingShape" mc:Ignorable="w14 wp14">
-  <w:docDefaults>
-    <w:rPrDefault>
-      <w:rPr>
-        <w:rFonts w:asciiTheme="minorHAnsi" w:eastAsiaTheme="minorEastAsia" w:hAnsiTheme="minorHAnsi" w:cstheme="minorBidi"/>
-        <w:sz w:val="22"/>
-        <w:szCs w:val="22"/>
-        <w:lang w:val="es-ES" w:eastAsia="es-ES" w:bidi="ar-SA"/>
-      </w:rPr>
-    </w:rPrDefault>
-    <w:pPrDefault>
-      <w:pPr>
-        <w:spacing w:after="200" w:line="276" w:lineRule="auto"/>
-      </w:pPr>
-    </w:pPrDefault>
-  </w:docDefaults>
-  <w:latentStyles w:defLockedState="0" w:defUIPriority="99" w:defSemiHidden="1" w:defUnhideWhenUsed="1" w:defQFormat="0" w:count="267">
-    <w:lsdException w:name="Normal" w:semiHidden="0" w:uiPriority="0" w:unhideWhenUsed="0" w:qFormat="1"/>
-    <w:lsdException w:name="heading 1" w:semiHidden="0" w:uiPriority="9" w:unhideWhenUsed="0" w:qFormat="1"/>
-    <w:lsdException w:name="heading 2" w:uiPriority="9" w:qFormat="1"/>
-    <w:lsdException w:name="heading 3" w:uiPriority="9" w:qFormat="1"/>
-    <w:lsdException w:name="heading 4" w:uiPriority="9" w:qFormat="1"/>
-    <w:lsdException w:name="heading 5" w:uiPriority="9" w:qFormat="1"/>
-    <w:lsdException w:name="heading 6" w:uiPriority="9" w:qFormat="1"/>
-    <w:lsdException w:name="heading 7" w:uiPriority="9" w:qFormat="1"/>
-    <w:lsdException w:name="heading 8" w:uiPriority="9" w:qFormat="1"/>
-    <w:lsdException w:name="heading 9" w:uiPriority="9" w:qFormat="1"/>
-    <w:lsdException w:name="toc 1" w:uiPriority="39"/>
-    <w:lsdException w:name="toc 2" w:uiPriority="39"/>
-    <w:lsdException w:name="toc 3" w:uiPriority="39"/>
-    <w:lsdException w:name="toc 4" w:uiPriority="39"/>
-    <w:lsdException w:name="toc 5" w:uiPriority="39"/>
-    <w:lsdException w:name="toc 6" w:uiPriority="39"/>
-    <w:lsdException w:name="toc 7" w:uiPriority="39"/>
-    <w:lsdException w:name="toc 8" w:uiPriority="39"/>
-    <w:lsdException w:name="toc 9" w:uiPriority="39"/>
-    <w:lsdException w:name="caption" w:uiPriority="35" w:qFormat="1"/>
-    <w:lsdException w:name="Title" w:semiHidden="0" w:uiPriority="10" w:unhideWhenUsed="0" w:qFormat="1"/>
-    <w:lsdException w:name="Default Paragraph Font" w:uiPriority="1"/>
-    <w:lsdException w:name="Subtitle" w:semiHidden="0" w:uiPriority="11" w:unhideWhenUsed="0" w:qFormat="1"/>
-    <w:lsdException w:name="Strong" w:semiHidden="0" w:uiPriority="22" w:unhideWhenUsed="0" w:qFormat="1"/>
-    <w:lsdException w:name="Emphasis" w:semiHidden="0" w:uiPriority="20" w:unhideWhenUsed="0" w:qFormat="1"/>
-    <w:lsdException w:name="Table Grid" w:semiHidden="0" w:uiPriority="59" w:unhideWhenUsed="0"/>
-    <w:lsdException w:name="Placeholder Text" w:unhideWhenUsed="0"/>
-    <w:lsdException w:name="No Spacing" w:semiHidden="0" w:uiPriority="1" w:unhideWhenUsed="0" w:qFormat="1"/>
-    <w:lsdException w:name="Light Shading" w:semiHidden="0" w:uiPriority="60" w:unhideWhenUsed="0"/>
-    <w:lsdException w:name="Light List" w:semiHidden="0" w:uiPriority="61" w:unhideWhenUsed="0"/>
-    <w:lsdException w:name="Light Grid" w:semiHidden="0" w:uiPriority="62" w:unhideWhenUsed="0"/>
-    <w:lsdException w:name="Medium Shading 1" w:semiHidden="0" w:uiPriority="63" w:unhideWhenUsed="0"/>
-    <w:lsdException w:name="Medium Shading 2" w:semiHidden="0" w:uiPriority="64" w:unhideWhenUsed="0"/>
-    <w:lsdException w:name="Medium List 1" w:semiHidden="0" w:uiPriority="65" w:unhideWhenUsed="0"/>
-    <w:lsdException w:name="Medium List 2" w:semiHidden="0" w:uiPriority="66" w:unhideWhenUsed="0"/>
-    <w:lsdException w:name="Medium Grid 1" w:semiHidden="0" w:uiPriority="67" w:unhideWhenUsed="0"/>
-    <w:lsdException w:name="Medium Grid 2" w:semiHidden="0" w:uiPriority="68" w:unhideWhenUsed="0"/>
-    <w:lsdException w:name="Medium Grid 3" w:semiHidden="0" w:uiPriority="69" w:unhideWhenUsed="0"/>
-    <w:lsdException w:name="Dark List" w:semiHidden="0" w:uiPriority="70" w:unhideWhenUsed="0"/>
-    <w:lsdException w:name="Colorful Shading" w:semiHidden="0" w:uiPriority="71" w:unhideWhenUsed="0"/>
-    <w:lsdException w:name="Colorful List" w:semiHidden="0" w:uiPriority="72" w:unhideWhenUsed="0"/>
-    <w:lsdException w:name="Colorful Grid" w:semiHidden="0" w:uiPriority="73" w:unhideWhenUsed="0"/>
-    <w:lsdException w:name="Light Shading Accent 1" w:semiHidden="0" w:uiPriority="60" w:unhideWhenUsed="0"/>
-    <w:lsdException w:name="Light List Accent 1" w:semiHidden="0" w:uiPriority="61" w:unhideWhenUsed="0"/>
-    <w:lsdException w:name="Light Grid Accent 1" w:semiHidden="0" w:uiPriority="62" w:unhideWhenUsed="0"/>
-    <w:lsdException w:name="Medium Shading 1 Accent 1" w:semiHidden="0" w:uiPriority="63" w:unhideWhenUsed="0"/>
-    <w:lsdException w:name="Medium Shading 2 Accent 1" w:semiHidden="0" w:uiPriority="64" w:unhideWhenUsed="0"/>
-    <w:lsdException w:name="Medium List 1 Accent 1" w:semiHidden="0" w:uiPriority="65" w:unhideWhenUsed="0"/>
-    <w:lsdException w:name="Revision" w:unhideWhenUsed="0"/>
-    <w:lsdException w:name="List Paragraph" w:semiHidden="0" w:uiPriority="34" w:unhideWhenUsed="0" w:qFormat="1"/>
-    <w:lsdException w:name="Quote" w:semiHidden="0" w:uiPriority="29" w:unhideWhenUsed="0" w:qFormat="1"/>
-    <w:lsdException w:name="Intense Quote" w:semiHidden="0" w:uiPriority="30" w:unhideWhenUsed="0" w:qFormat="1"/>
-    <w:lsdException w:name="Medium List 2 Accent 1" w:semiHidden="0" w:uiPriority="66" w:unhideWhenUsed="0"/>
-    <w:lsdException w:name="Medium Grid 1 Accent 1" w:semiHidden="0" w:uiPriority="67" w:unhideWhenUsed="0"/>
-    <w:lsdException w:name="Medium Grid 2 Accent 1" w:semiHidden="0" w:uiPriority="68" w:unhideWhenUsed="0"/>
-    <w:lsdException w:name="Medium Grid 3 Accent 1" w:semiHidden="0" w:uiPriority="69" w:unhideWhenUsed="0"/>
-    <w:lsdException w:name="Dark List Accent 1" w:semiHidden="0" w:uiPriority="70" w:unhideWhenUsed="0"/>
-    <w:lsdException w:name="Colorful Shading Accent 1" w:semiHidden="0" w:uiPriority="71" w:unhideWhenUsed="0"/>
-    <w:lsdException w:name="Colorful List Accent 1" w:semiHidden="0" w:uiPriority="72" w:unhideWhenUsed="0"/>
-    <w:lsdException w:name="Colorful Grid Accent 1" w:semiHidden="0" w:uiPriority="73" w:unhideWhenUsed="0"/>
-    <w:lsdException w:name="Light Shading Accent 2" w:semiHidden="0" w:uiPriority="60" w:unhideWhenUsed="0"/>
-    <w:lsdException w:name="Light List Accent 2" w:semiHidden="0" w:uiPriority="61" w:unhideWhenUsed="0"/>
-    <w:lsdException w:name="Light Grid Accent 2" w:semiHidden="0" w:uiPriority="62" w:unhideWhenUsed="0"/>
-    <w:lsdException w:name="Medium Shading 1 Accent 2" w:semiHidden="0" w:uiPriority="63" w:unhideWhenUsed="0"/>
-    <w:lsdException w:name="Medium Shading 2 Accent 2" w:semiHidden="0" w:uiPriority="64" w:unhideWhenUsed="0"/>
-    <w:lsdException w:name="Medium List 1 Accent 2" w:semiHidden="0" w:uiPriority="65" w:unhideWhenUsed="0"/>
-    <w:lsdException w:name="Medium List 2 Accent 2" w:semiHidden="0" w:uiPriority="66" w:unhideWhenUsed="0"/>
-    <w:lsdException w:name="Medium Grid 1 Accent 2" w:semiHidden="0" w:uiPriority="67" w:unhideWhenUsed="0"/>
-    <w:lsdException w:name="Medium Grid 2 Accent 2" w:semiHidden="0" w:uiPriority="68" w:unhideWhenUsed="0"/>
-    <w:lsdException w:name="Medium Grid 3 Accent 2" w:semiHidden="0" w:uiPriority="69" w:unhideWhenUsed="0"/>
-    <w:lsdException w:name="Dark List Accent 2" w:semiHidden="0" w:uiPriority="70" w:unhideWhenUsed="0"/>
-    <w:lsdException w:name="Colorful Shading Accent 2" w:semiHidden="0" w:uiPriority="71" w:unhideWhenUsed="0"/>
-    <w:lsdException w:name="Colorful List Accent 2" w:semiHidden="0" w:uiPriority="72" w:unhideWhenUsed="0"/>
-    <w:lsdException w:name="Colorful Grid Accent 2" w:semiHidden="0" w:uiPriority="73" w:unhideWhenUsed="0"/>
-    <w:lsdException w:name="Light Shading Accent 3" w:semiHidden="0" w:uiPriority="60" w:unhideWhenUsed="0"/>
-    <w:lsdException w:name="Light List Accent 3" w:semiHidden="0" w:uiPriority="61" w:unhideWhenUsed="0"/>
-    <w:lsdException w:name="Light Grid Accent 3" w:semiHidden="0" w:uiPriority="62" w:unhideWhenUsed="0"/>
-    <w:lsdException w:name="Medium Shading 1 Accent 3" w:semiHidden="0" w:uiPriority="63" w:unhideWhenUsed="0"/>
-    <w:lsdException w:name="Medium Shading 2 Accent 3" w:semiHidden="0" w:uiPriority="64" w:unhideWhenUsed="0"/>
-    <w:lsdException w:name="Medium List 1 Accent 3" w:semiHidden="0" w:uiPriority="65" w:unhideWhenUsed="0"/>
-    <w:lsdException w:name="Medium List 2 Accent 3" w:semiHidden="0" w:uiPriority="66" w:unhideWhenUsed="0"/>
-    <w:lsdException w:name="Medium Grid 1 Accent 3" w:semiHidden="0" w:uiPriority="67" w:unhideWhenUsed="0"/>
-    <w:lsdException w:name="Medium Grid 2 Accent 3" w:semiHidden="0" w:uiPriority="68" w:unhideWhenUsed="0"/>
-    <w:lsdException w:name="Medium Grid 3 Accent 3" w:semiHidden="0" w:uiPriority="69" w:unhideWhenUsed="0"/>
-    <w:lsdException w:name="Dark List Accent 3" w:semiHidden="0" w:uiPriority="70" w:unhideWhenUsed="0"/>
-    <w:lsdException w:name="Colorful Shading Accent 3" w:semiHidden="0" w:uiPriority="71" w:unhideWhenUsed="0"/>
-    <w:lsdException w:name="Colorful List Accent 3" w:semiHidden="0" w:uiPriority="72" w:unhideWhenUsed="0"/>
-    <w:lsdException w:name="Colorful Grid Accent 3" w:semiHidden="0" w:uiPriority="73" w:unhideWhenUsed="0"/>
-    <w:lsdException w:name="Light Shading Accent 4" w:semiHidden="0" w:uiPriority="60" w:unhideWhenUsed="0"/>
-    <w:lsdException w:name="Light List Accent 4" w:semiHidden="0" w:uiPriority="61" w:unhideWhenUsed="0"/>
-    <w:lsdException w:name="Light Grid Accent 4" w:semiHidden="0" w:uiPriority="62" w:unhideWhenUsed="0"/>
-    <w:lsdException w:name="Medium Shading 1 Accent 4" w:semiHidden="0" w:uiPriority="63" w:unhideWhenUsed="0"/>
-    <w:lsdException w:name="Medium Shading 2 Accent 4" w:semiHidden="0" w:uiPriority="64" w:unhideWhenUsed="0"/>
-    <w:lsdException w:name="Medium List 1 Accent 4" w:semiHidden="0" w:uiPriority="65" w:unhideWhenUsed="0"/>
-    <w:lsdException w:name="Medium List 2 Accent 4" w:semiHidden="0" w:uiPriority="66" w:unhideWhenUsed="0"/>
-    <w:lsdException w:name="Medium Grid 1 Accent 4" w:semiHidden="0" w:uiPriority="67" w:unhideWhenUsed="0"/>
-    <w:lsdException w:name="Medium Grid 2 Accent 4" w:semiHidden="0" w:uiPriority="68" w:unhideWhenUsed="0"/>
-    <w:lsdException w:name="Medium Grid 3 Accent 4" w:semiHidden="0" w:uiPriority="69" w:unhideWhenUsed="0"/>
-    <w:lsdException w:name="Dark List Accent 4" w:semiHidden="0" w:uiPriority="70" w:unhideWhenUsed="0"/>
-    <w:lsdException w:name="Colorful Shading Accent 4" w:semiHidden="0" w:uiPriority="71" w:unhideWhenUsed="0"/>
-    <w:lsdException w:name="Colorful List Accent 4" w:semiHidden="0" w:uiPriority="72" w:unhideWhenUsed="0"/>
-    <w:lsdException w:name="Colorful Grid Accent 4" w:semiHidden="0" w:uiPriority="73" w:unhideWhenUsed="0"/>
-    <w:lsdException w:name="Light Shading Accent 5" w:semiHidden="0" w:uiPriority="60" w:unhideWhenUsed="0"/>
-    <w:lsdException w:name="Light List Accent 5" w:semiHidden="0" w:uiPriority="61" w:unhideWhenUsed="0"/>
-    <w:lsdException w:name="Light Grid Accent 5" w:semiHidden="0" w:uiPriority="62" w:unhideWhenUsed="0"/>
-    <w:lsdException w:name="Medium Shading 1 Accent 5" w:semiHidden="0" w:uiPriority="63" w:unhideWhenUsed="0"/>
-    <w:lsdException w:name="Medium Shading 2 Accent 5" w:semiHidden="0" w:uiPriority="64" w:unhideWhenUsed="0"/>
-    <w:lsdException w:name="Medium List 1 Accent 5" w:semiHidden="0" w:uiPriority="65" w:unhideWhenUsed="0"/>
-    <w:lsdException w:name="Medium List 2 Accent 5" w:semiHidden="0" w:uiPriority="66" w:unhideWhenUsed="0"/>
-    <w:lsdException w:name="Medium Grid 1 Accent 5" w:semiHidden="0" w:uiPriority="67" w:unhideWhenUsed="0"/>
-    <w:lsdException w:name="Medium Grid 2 Accent 5" w:semiHidden="0" w:uiPriority="68" w:unhideWhenUsed="0"/>
-    <w:lsdException w:name="Medium Grid 3 Accent 5" w:semiHidden="0" w:uiPriority="69" w:unhideWhenUsed="0"/>
-    <w:lsdException w:name="Dark List Accent 5" w:semiHidden="0" w:uiPriority="70" w:unhideWhenUsed="0"/>
-    <w:lsdException w:name="Colorful Shading Accent 5" w:semiHidden="0" w:uiPriority="71" w:unhideWhenUsed="0"/>
-    <w:lsdException w:name="Colorful List Accent 5" w:semiHidden="0" w:uiPriority="72" w:unhideWhenUsed="0"/>
-    <w:lsdException w:name="Colorful Grid Accent 5" w:semiHidden="0" w:uiPriority="73" w:unhideWhenUsed="0"/>
-    <w:lsdException w:name="Light Shading Accent 6" w:semiHidden="0" w:uiPriority="60" w:unhideWhenUsed="0"/>
-    <w:lsdException w:name="Light List Accent 6" w:semiHidden="0" w:uiPriority="61" w:unhideWhenUsed="0"/>
-    <w:lsdException w:name="Light Grid Accent 6" w:semiHidden="0" w:uiPriority="62" w:unhideWhenUsed="0"/>
-    <w:lsdException w:name="Medium Shading 1 Accent 6" w:semiHidden="0" w:uiPriority="63" w:unhideWhenUsed="0"/>
-    <w:lsdException w:name="Medium Shading 2 Accent 6" w:semiHidden="0" w:uiPriority="64" w:unhideWhenUsed="0"/>
-    <w:lsdException w:name="Medium List 1 Accent 6" w:semiHidden="0" w:uiPriority="65" w:unhideWhenUsed="0"/>
-    <w:lsdException w:name="Medium List 2 Accent 6" w:semiHidden="0" w:uiPriority="66" w:unhideWhenUsed="0"/>
-    <w:lsdException w:name="Medium Grid 1 Accent 6" w:semiHidden="0" w:uiPriority="67" w:unhideWhenUsed="0"/>
-    <w:lsdException w:name="Medium Grid 2 Accent 6" w:semiHidden="0" w:uiPriority="68" w:unhideWhenUsed="0"/>
-    <w:lsdException w:name="Medium Grid 3 Accent 6" w:semiHidden="0" w:uiPriority="69" w:unhideWhenUsed="0"/>
-    <w:lsdException w:name="Dark List Accent 6" w:semiHidden="0" w:uiPriority="70" w:unhideWhenUsed="0"/>
-    <w:lsdException w:name="Colorful Shading Accent 6" w:semiHidden="0" w:uiPriority="71" w:unhideWhenUsed="0"/>
-    <w:lsdException w:name="Colorful List Accent 6" w:semiHidden="0" w:uiPriority="72" w:unhideWhenUsed="0"/>
-    <w:lsdException w:name="Colorful Grid Accent 6" w:semiHidden="0" w:uiPriority="73" w:unhideWhenUsed="0"/>
-    <w:lsdException w:name="Subtle Emphasis" w:semiHidden="0" w:uiPriority="19" w:unhideWhenUsed="0" w:qFormat="1"/>
-    <w:lsdException w:name="Intense Emphasis" w:semiHidden="0" w:uiPriority="21" w:unhideWhenUsed="0" w:qFormat="1"/>
-    <w:lsdException w:name="Subtle Reference" w:semiHidden="0" w:uiPriority="31" w:unhideWhenUsed="0" w:qFormat="1"/>
-    <w:lsdException w:name="Intense Reference" w:semiHidden="0" w:uiPriority="32" w:unhideWhenUsed="0" w:qFormat="1"/>
-    <w:lsdException w:name="Book Title" w:semiHidden="0" w:uiPriority="33" w:unhideWhenUsed="0" w:qFormat="1"/>
-    <w:lsdException w:name="Bibliography" w:uiPriority="37"/>
-    <w:lsdException w:name="TOC Heading" w:uiPriority="39" w:qFormat="1"/>
-  </w:latentStyles>
-  <w:style w:type="paragraph" w:default="1" w:styleId="Normal">
-    <w:name w:val="Normal"/>
-    <w:qFormat/>
-  </w:style>
-  <w:style w:type="character" w:default="1" w:styleId="Fuentedeprrafopredeter">
-    <w:name w:val="Default Paragraph Font"/>
-    <w:uiPriority w:val="1"/>
-    <w:semiHidden/>
-    <w:unhideWhenUsed/>
-  </w:style>
-  <w:style w:type="table" w:default="1" w:styleId="Tablanormal">
-    <w:name w:val="Normal Table"/>
-    <w:uiPriority w:val="99"/>
-    <w:semiHidden/>
-    <w:unhideWhenUsed/>
-    <w:tblPr>
-      <w:tblInd w:w="0" w:type="dxa"/>
-      <w:tblCellMar>
-        <w:top w:w="0" w:type="dxa"/>
-        <w:left w:w="108" w:type="dxa"/>
-        <w:bottom w:w="0" w:type="dxa"/>
-        <w:right w:w="108" w:type="dxa"/>
-      </w:tblCellMar>
-    </w:tblPr>
-  </w:style>
-  <w:style w:type="numbering" w:default="1" w:styleId="Sinlista">
-    <w:name w:val="No List"/>
-    <w:uiPriority w:val="99"/>
-    <w:semiHidden/>
-    <w:unhideWhenUsed/>
-  </w:style>
-</w:styles>
-</file>
-
-<file path=word/glossary/webSettings.xml><?xml version="1.0" encoding="utf-8"?>
-<w:webSettings xmlns:mc="http://schemas.openxmlformats.org/markup-compatibility/2006" xmlns:r="http://schemas.openxmlformats.org/officeDocument/2006/relationships" xmlns:w="http://schemas.openxmlformats.org/wordprocessingml/2006/main" xmlns:w14="http://schemas.microsoft.com/office/word/2010/wordml" mc:Ignorable="w14">
-  <w:optimizeForBrowser/>
-  <w:allowPNG/>
-</w:webSettings>
 </file>
 
 <file path=word/theme/theme1.xml><?xml version="1.0" encoding="utf-8"?>

</xml_diff>